<commit_message>
add Approaches to Lexical Flexibility to Prospectus v2.0
</commit_message>
<xml_diff>
--- a/Prospectus/Prospectus v1.0.docx
+++ b/Prospectus/Prospectus v1.0.docx
@@ -717,6 +717,7 @@
       </w:r>
     </w:p>
     <w:p>
+      <w:bookmarkStart w:id="0" w:name="_Hlk502564999"/>
       <w:r>
         <w:t>The American structuralists in the tradition of Franz Boas questioned this assumption in a programmatic a</w:t>
       </w:r>
@@ -847,8 +848,10 @@
       <w:r>
         <w:t>.</w:t>
       </w:r>
-    </w:p>
-    <w:p>
+      <w:bookmarkEnd w:id="0"/>
+    </w:p>
+    <w:p>
+      <w:bookmarkStart w:id="1" w:name="_Hlk502565496"/>
       <w:r>
         <w:t>This</w:t>
       </w:r>
@@ -906,8 +909,10 @@
       <w:r>
         <w:t>. While a significant step forward, the distributional method for identifying word classes is however faced with one particularly potent problem: what to do when the distributional criteria for classifying lexemes yield conflicting results, or fail to yield consistent and well-defined categories.</w:t>
       </w:r>
-    </w:p>
-    <w:p>
+      <w:bookmarkEnd w:id="1"/>
+    </w:p>
+    <w:p>
+      <w:bookmarkStart w:id="2" w:name="_Hlk502565647"/>
       <w:r>
         <w:t>A partial solution to this problem was the recognition,</w:t>
       </w:r>
@@ -1058,8 +1063,10 @@
       <w:r>
         <w:t>did not really solve the essential problems of lexical categorization, namely, how to identify them, and their crosslinguistic status if any.</w:t>
       </w:r>
-    </w:p>
-    <w:p>
+      <w:bookmarkEnd w:id="2"/>
+    </w:p>
+    <w:p>
+      <w:bookmarkStart w:id="3" w:name="_Hlk502566004"/>
       <w:r>
         <w:t xml:space="preserve">Recognizing this difficulty, Croft </w:t>
       </w:r>
@@ -1105,6 +1112,7 @@
       <w:r>
         <w:t>.</w:t>
       </w:r>
+      <w:bookmarkEnd w:id="3"/>
       <w:r>
         <w:rPr>
           <w:rStyle w:val="FootnoteReference"/>
@@ -1112,7 +1120,11 @@
         <w:footnoteReference w:id="1"/>
       </w:r>
       <w:r>
-        <w:t xml:space="preserve"> Whenever distributional criteria conflict or fail to exclusively partition lexemes into distinct categories,</w:t>
+        <w:t xml:space="preserve"> </w:t>
+      </w:r>
+      <w:bookmarkStart w:id="4" w:name="_Hlk502566092"/>
+      <w:r>
+        <w:t>Whenever distributional criteria conflict or fail to exclusively partition lexemes into distinct categories,</w:t>
       </w:r>
       <w:r>
         <w:t xml:space="preserve"> he notes,</w:t>
@@ -1129,11 +1141,13 @@
       <w:r>
         <w:t>, and it is one replete with problems:</w:t>
       </w:r>
+      <w:bookmarkEnd w:id="4"/>
     </w:p>
     <w:p>
       <w:pPr>
         <w:pStyle w:val="BlockQuote"/>
       </w:pPr>
+      <w:bookmarkStart w:id="5" w:name="_Hlk502566256"/>
       <w:r>
         <w:t>There is no a prior</w:t>
       </w:r>
@@ -1210,8 +1224,10 @@
       <w:r>
         <w:fldChar w:fldCharType="end"/>
       </w:r>
-    </w:p>
-    <w:p>
+      <w:bookmarkEnd w:id="5"/>
+    </w:p>
+    <w:p>
+      <w:bookmarkStart w:id="6" w:name="_Hlk502566335"/>
       <w:r>
         <w:t xml:space="preserve">If one is consistent in the application of the distributional method, states Croft, then one must be prepared to accept a proliferation of minor categories for each language. Ultimately, every construction constitutes its own category, comprising the set of items that may appear in that </w:t>
       </w:r>
@@ -1252,6 +1268,7 @@
       <w:r>
         <w:t>arts of speech that approximate traditional categories exist only as crosslinguistic typological markedness tendencies</w:t>
       </w:r>
+      <w:bookmarkEnd w:id="6"/>
       <w:r>
         <w:t>;</w:t>
       </w:r>
@@ -1280,7 +1297,11 @@
         <w:fldChar w:fldCharType="end"/>
       </w:r>
       <w:r>
-        <w:t xml:space="preserve">. This theory of typological markedness is what “allows us to construct generalizations about categories </w:t>
+        <w:t xml:space="preserve">. </w:t>
+      </w:r>
+      <w:bookmarkStart w:id="7" w:name="_Hlk502567019"/>
+      <w:r>
+        <w:t xml:space="preserve">This theory of typological markedness is what “allows us to construct generalizations about categories </w:t>
       </w:r>
       <w:r>
         <w:rPr>
@@ -1344,21 +1365,14 @@
       <w:r>
         <w:t>.</w:t>
       </w:r>
+      <w:bookmarkEnd w:id="7"/>
     </w:p>
     <w:p>
       <w:r>
         <w:t>It should be noted, however, that t</w:t>
       </w:r>
       <w:r>
-        <w:t xml:space="preserve">he issue of whether lexical categories should be thought of as language-specific, and potentially incommensurable and </w:t>
-      </w:r>
-      <w:proofErr w:type="spellStart"/>
-      <w:r>
-        <w:t>uncomparable</w:t>
-      </w:r>
-      <w:proofErr w:type="spellEnd"/>
-      <w:r>
-        <w:t xml:space="preserve"> across languages, or as instantiations of crosslinguistically valid categories</w:t>
+        <w:t>he issue of whether lexical categories should be thought of as language-specific, and potentially incommensurable and uncomparable across languages, or as instantiations of crosslinguistically valid categories</w:t>
       </w:r>
       <w:r>
         <w:t>,</w:t>
@@ -1370,6 +1384,7 @@
         <w:lastRenderedPageBreak/>
         <w:t xml:space="preserve">Croft’s universal-typological approach is just one among many </w:t>
       </w:r>
+      <w:bookmarkStart w:id="8" w:name="_Hlk502569574"/>
       <w:r>
         <w:fldChar w:fldCharType="begin" w:fldLock="1"/>
       </w:r>
@@ -1389,10 +1404,19 @@
         <w:fldChar w:fldCharType="end"/>
       </w:r>
       <w:r>
-        <w:t xml:space="preserve">. </w:t>
-      </w:r>
-      <w:r>
-        <w:t xml:space="preserve">I do not aim to speak towards this debate in this dissertation. Instead, my interest is </w:t>
+        <w:t>.</w:t>
+      </w:r>
+      <w:bookmarkEnd w:id="8"/>
+      <w:r>
+        <w:t xml:space="preserve"> </w:t>
+      </w:r>
+      <w:bookmarkStart w:id="9" w:name="_Hlk502569636"/>
+      <w:r>
+        <w:t>I do not aim to speak towards this debate in this dissertation.</w:t>
+      </w:r>
+      <w:bookmarkEnd w:id="9"/>
+      <w:r>
+        <w:t xml:space="preserve"> Instead, my interest is </w:t>
       </w:r>
       <w:r>
         <w:t>in exactly the kinds of cross-constructional generalizations which Croft refers to</w:t>
@@ -2603,7 +2627,12 @@
         <w:fldChar w:fldCharType="end"/>
       </w:r>
       <w:r>
-        <w:t xml:space="preserve"> for Nuuchahnulth (Nootka), which features prominently i</w:t>
+        <w:t xml:space="preserve"> for Nuuchahnulth (Nootka), which features</w:t>
+      </w:r>
+      <w:bookmarkStart w:id="10" w:name="_GoBack"/>
+      <w:bookmarkEnd w:id="10"/>
+      <w:r>
+        <w:t xml:space="preserve"> prominently i</w:t>
       </w:r>
       <w:r>
         <w:t>n debates on lexical flexibility</w:t>
@@ -3240,8 +3269,6 @@
       <w:r>
         <w:t>with</w:t>
       </w:r>
-      <w:bookmarkStart w:id="0" w:name="_GoBack"/>
-      <w:bookmarkEnd w:id="0"/>
       <w:r>
         <w:t xml:space="preserve"> choice of word order?</w:t>
       </w:r>
@@ -7872,6 +7899,7 @@
         <w:docPartUnique/>
       </w:docPartObj>
     </w:sdtPr>
+    <w:sdtEndPr/>
     <w:sdtContent>
       <w:p>
         <w:pPr>
@@ -7893,7 +7921,7 @@
           <w:fldChar w:fldCharType="separate"/>
         </w:r>
         <w:r>
-          <w:t>19</w:t>
+          <w:t>24</w:t>
         </w:r>
         <w:r>
           <w:fldChar w:fldCharType="end"/>
@@ -10321,7 +10349,7 @@
 </file>
 
 <file path=customXml/itemProps1.xml><?xml version="1.0" encoding="utf-8"?>
-<ds:datastoreItem xmlns:ds="http://schemas.openxmlformats.org/officeDocument/2006/customXml" ds:itemID="{A2E9A80D-3E30-489D-94C1-BAF1B9ADD601}">
+<ds:datastoreItem xmlns:ds="http://schemas.openxmlformats.org/officeDocument/2006/customXml" ds:itemID="{FCCBA305-45B3-4B1B-AAE7-4A4B2A1329A8}">
   <ds:schemaRefs>
     <ds:schemaRef ds:uri="http://schemas.openxmlformats.org/officeDocument/2006/bibliography"/>
   </ds:schemaRefs>

</xml_diff>

<commit_message>
changes to Prospectus v2.0
Add revised *Approaches to Lexical Flexibility* section
</commit_message>
<xml_diff>
--- a/Prospectus/Prospectus v1.0.docx
+++ b/Prospectus/Prospectus v1.0.docx
@@ -5,6 +5,9 @@
     <w:p>
       <w:pPr>
         <w:pStyle w:val="Title"/>
+        <w:tabs>
+          <w:tab w:val="right" w:pos="9360"/>
+        </w:tabs>
       </w:pPr>
       <w:r>
         <w:t>Dissertation Prospectus:</w:t>
@@ -316,15 +319,7 @@
         <w:t xml:space="preserve">do </w:t>
       </w:r>
       <w:r>
-        <w:t xml:space="preserve">speakers make the </w:t>
-      </w:r>
-      <w:proofErr w:type="gramStart"/>
-      <w:r>
-        <w:t>particular categorial</w:t>
-      </w:r>
-      <w:proofErr w:type="gramEnd"/>
-      <w:r>
-        <w:t xml:space="preserve"> cho</w:t>
+        <w:t>speakers make the particular categorial cho</w:t>
       </w:r>
       <w:r>
         <w:t>ices in discourse that they do?</w:t>
@@ -359,15 +354,7 @@
         <w:t>ature</w:t>
       </w:r>
       <w:r>
-        <w:t xml:space="preserve"> in that it aims to understand the functional underpinnings of lexical flexibility rather than debate its existence, the universality of lexical categories, or the existence of a </w:t>
-      </w:r>
-      <w:proofErr w:type="gramStart"/>
-      <w:r>
-        <w:t>particular lexical</w:t>
-      </w:r>
-      <w:proofErr w:type="gramEnd"/>
-      <w:r>
-        <w:t xml:space="preserve"> category in a </w:t>
+        <w:t xml:space="preserve"> in that it aims to understand the functional underpinnings of lexical flexibility rather than debate its existence, the universality of lexical categories, or the existence of a particular lexical category in a </w:t>
       </w:r>
       <w:r>
         <w:t>particular language. Instead, I begin</w:t>
@@ -506,15 +493,7 @@
         <w:t xml:space="preserve"> </w:t>
       </w:r>
       <w:r>
-        <w:t xml:space="preserve">Ultimately, however, the </w:t>
-      </w:r>
-      <w:proofErr w:type="spellStart"/>
-      <w:r>
-        <w:t>grammaticization</w:t>
-      </w:r>
-      <w:proofErr w:type="spellEnd"/>
-      <w:r>
-        <w:t xml:space="preserve"> and distinctiveness of word classes in a language is a matter of degree, and it </w:t>
+        <w:t xml:space="preserve">Ultimately, however, the grammaticization and distinctiveness of word classes in a language is a matter of degree, and it </w:t>
       </w:r>
       <w:r>
         <w:lastRenderedPageBreak/>
@@ -571,15 +550,7 @@
         <w:t>Τέχνη Γραμματική / Tékhnē Grammatiké</w:t>
       </w:r>
       <w:r>
-        <w:t xml:space="preserve"> (‘The Art of Grammar’) of the grammarian Dionysius </w:t>
-      </w:r>
-      <w:proofErr w:type="spellStart"/>
-      <w:r>
-        <w:t>Thrax</w:t>
-      </w:r>
-      <w:proofErr w:type="spellEnd"/>
-      <w:r>
-        <w:t xml:space="preserve"> in classical antiquity (2</w:t>
+        <w:t xml:space="preserve"> (‘The Art of Grammar’) of the grammarian Dionysius Thrax in classical antiquity (2</w:t>
       </w:r>
       <w:r>
         <w:rPr>
@@ -638,34 +609,10 @@
         <w:rPr>
           <w:rStyle w:val="BookTitle"/>
         </w:rPr>
-        <w:t xml:space="preserve">Ars </w:t>
-      </w:r>
-      <w:proofErr w:type="spellStart"/>
-      <w:r>
-        <w:rPr>
-          <w:rStyle w:val="BookTitle"/>
-        </w:rPr>
-        <w:t>Grammatica</w:t>
-      </w:r>
-      <w:proofErr w:type="spellEnd"/>
-      <w:r>
-        <w:t xml:space="preserve"> of </w:t>
-      </w:r>
-      <w:proofErr w:type="spellStart"/>
-      <w:r>
-        <w:t>Remnius</w:t>
-      </w:r>
-      <w:proofErr w:type="spellEnd"/>
-      <w:r>
-        <w:t xml:space="preserve"> </w:t>
-      </w:r>
-      <w:proofErr w:type="spellStart"/>
-      <w:r>
-        <w:t>Palaemon</w:t>
-      </w:r>
-      <w:proofErr w:type="spellEnd"/>
-      <w:r>
-        <w:t>, initiating a tradition wherein the languages of European and eventually the world</w:t>
+        <w:t>Ars Grammatica</w:t>
+      </w:r>
+      <w:r>
+        <w:t xml:space="preserve"> of Remnius Palaemon, initiating a tradition wherein the languages of European and eventually the world</w:t>
       </w:r>
       <w:r>
         <w:t xml:space="preserve"> (see for example McDonald </w:t>
@@ -1016,15 +963,7 @@
         <w:t xml:space="preserve"> prototypal.</w:t>
       </w:r>
       <w:r>
-        <w:t xml:space="preserve"> Taylor </w:t>
-      </w:r>
-      <w:proofErr w:type="gramStart"/>
-      <w:r>
-        <w:t>in particular advances</w:t>
-      </w:r>
-      <w:proofErr w:type="gramEnd"/>
-      <w:r>
-        <w:t xml:space="preserve"> the thesis that lexical categories are prototypal, and that members of a category do not necessarily exhibit all the properties associated with </w:t>
+        <w:t xml:space="preserve"> Taylor in particular advances the thesis that lexical categories are prototypal, and that members of a category do not necessarily exhibit all the properties associated with </w:t>
       </w:r>
       <w:r>
         <w:lastRenderedPageBreak/>
@@ -1155,47 +1094,7 @@
         <w:t>i</w:t>
       </w:r>
       <w:r>
-        <w:t xml:space="preserve"> way to decide which of several constructions with mismatching distributions, or which subset of constructions, should be chosen as criteria for identifying the category in question. Why should </w:t>
-      </w:r>
-      <w:proofErr w:type="spellStart"/>
-      <w:r>
-        <w:t>passivizability</w:t>
-      </w:r>
-      <w:proofErr w:type="spellEnd"/>
-      <w:r>
-        <w:t xml:space="preserve"> be the criterion for defining the Direct Object category? Why shouldn't the criterion be occurrence as the </w:t>
-      </w:r>
-      <w:proofErr w:type="spellStart"/>
-      <w:r>
-        <w:t>postverbal</w:t>
-      </w:r>
-      <w:proofErr w:type="spellEnd"/>
-      <w:r>
-        <w:t xml:space="preserve"> </w:t>
-      </w:r>
-      <w:proofErr w:type="spellStart"/>
-      <w:r>
-        <w:t>prepositionless</w:t>
-      </w:r>
-      <w:proofErr w:type="spellEnd"/>
-      <w:r>
-        <w:t xml:space="preserve"> Noun Phrase in the Active construction? The choice of criteria again looks suspiciously like serving a priori theoretical assumptions of the analyst, for example a priori assumptions about what should or should not be a Direct Object. Moreover, if one does choose one construction (or subset of constructions) to define a category, then one still has not accounted for the anomalous distribution pattern of the constructions that have been left out (in this case, occurrence as the </w:t>
-      </w:r>
-      <w:proofErr w:type="spellStart"/>
-      <w:r>
-        <w:t>postverbal</w:t>
-      </w:r>
-      <w:proofErr w:type="spellEnd"/>
-      <w:r>
-        <w:t xml:space="preserve"> </w:t>
-      </w:r>
-      <w:proofErr w:type="spellStart"/>
-      <w:r>
-        <w:t>prepositionless</w:t>
-      </w:r>
-      <w:proofErr w:type="spellEnd"/>
-      <w:r>
-        <w:t xml:space="preserve"> Noun Phrase in the Active construction).</w:t>
+        <w:t xml:space="preserve"> way to decide which of several constructions with mismatching distributions, or which subset of constructions, should be chosen as criteria for identifying the category in question. Why should passivizability be the criterion for defining the Direct Object category? Why shouldn't the criterion be occurrence as the postverbal prepositionless Noun Phrase in the Active construction? The choice of criteria again looks suspiciously like serving a priori theoretical assumptions of the analyst, for example a priori assumptions about what should or should not be a Direct Object. Moreover, if one does choose one construction (or subset of constructions) to define a category, then one still has not accounted for the anomalous distribution pattern of the constructions that have been left out (in this case, occurrence as the postverbal prepositionless Noun Phrase in the Active construction).</w:t>
       </w:r>
     </w:p>
     <w:p>
@@ -1229,15 +1128,7 @@
     <w:p>
       <w:bookmarkStart w:id="6" w:name="_Hlk502566335"/>
       <w:r>
-        <w:t xml:space="preserve">If one is consistent in the application of the distributional method, states Croft, then one must be prepared to accept a proliferation of minor categories for each language. Ultimately, every construction constitutes its own category, comprising the set of items that may appear in that </w:t>
-      </w:r>
-      <w:proofErr w:type="gramStart"/>
-      <w:r>
-        <w:t>particular construction</w:t>
-      </w:r>
-      <w:proofErr w:type="gramEnd"/>
-      <w:r>
-        <w:t>. As a result, no language exhibits traditional major categories such as noun, verb, and adjective</w:t>
+        <w:t>If one is consistent in the application of the distributional method, states Croft, then one must be prepared to accept a proliferation of minor categories for each language. Ultimately, every construction constitutes its own category, comprising the set of items that may appear in that particular construction. As a result, no language exhibits traditional major categories such as noun, verb, and adjective</w:t>
       </w:r>
       <w:r>
         <w:rPr>
@@ -1255,15 +1146,7 @@
         <w:t xml:space="preserve"> Tense-Marked Intransitive Verb or Tense-Marked Transitive Verb, which may or may not sha</w:t>
       </w:r>
       <w:r>
-        <w:t xml:space="preserve">re the same members. For Croft, what exists in the grammar of </w:t>
-      </w:r>
-      <w:proofErr w:type="gramStart"/>
-      <w:r>
-        <w:t>particular languages</w:t>
-      </w:r>
-      <w:proofErr w:type="gramEnd"/>
-      <w:r>
-        <w:t xml:space="preserve"> is sets of constructions related in a taxonomic web rather than lexical categories per se. P</w:t>
+        <w:t>re the same members. For Croft, what exists in the grammar of particular languages is sets of constructions related in a taxonomic web rather than lexical categories per se. P</w:t>
       </w:r>
       <w:r>
         <w:t>arts of speech that approximate traditional categories exist only as crosslinguistic typological markedness tendencies</w:t>
@@ -1355,15 +1238,7 @@
         <w:t xml:space="preserve">as a basis for </w:t>
       </w:r>
       <w:r>
-        <w:t xml:space="preserve">investigating the diversity of lexical flexibility </w:t>
-      </w:r>
-      <w:proofErr w:type="gramStart"/>
-      <w:r>
-        <w:t>in particular languages</w:t>
-      </w:r>
-      <w:proofErr w:type="gramEnd"/>
-      <w:r>
-        <w:t>.</w:t>
+        <w:t>investigating the diversity of lexical flexibility in particular languages.</w:t>
       </w:r>
       <w:bookmarkEnd w:id="7"/>
     </w:p>
@@ -1428,15 +1303,7 @@
         <w:t>—</w:t>
       </w:r>
       <w:r>
-        <w:t xml:space="preserve">how specific constructions in specific languages work in tandem to express (via coding or behavioral tendencies) categorial distinctions between lexemes, </w:t>
-      </w:r>
-      <w:proofErr w:type="gramStart"/>
-      <w:r>
-        <w:t>more or less strongly</w:t>
-      </w:r>
-      <w:proofErr w:type="gramEnd"/>
-      <w:r>
-        <w:t>.</w:t>
+        <w:t>how specific constructions in specific languages work in tandem to express (via coding or behavioral tendencies) categorial distinctions between lexemes, more or less strongly.</w:t>
       </w:r>
       <w:r>
         <w:t xml:space="preserve"> Put differently, the focus of this dissertation is </w:t>
@@ -1768,6 +1635,7 @@
       <w:r>
         <w:t xml:space="preserve"> </w:t>
       </w:r>
+      <w:bookmarkStart w:id="10" w:name="_Hlk503183203"/>
       <w:r>
         <w:t xml:space="preserve">All these </w:t>
       </w:r>
@@ -1783,8 +1651,10 @@
       <w:r>
         <w:t>It is important for any typology of lexical flexibility to incorporate these criticisms, so I briefly review them here.</w:t>
       </w:r>
-    </w:p>
-    <w:p>
+      <w:bookmarkEnd w:id="10"/>
+    </w:p>
+    <w:p>
+      <w:bookmarkStart w:id="11" w:name="_Hlk503183354"/>
       <w:r>
         <w:t xml:space="preserve">Broadly speaking, the </w:t>
       </w:r>
@@ -1798,7 +1668,11 @@
         <w:t xml:space="preserve">lexical flexibility is </w:t>
       </w:r>
       <w:r>
-        <w:t xml:space="preserve">that it ignores a great deal of item-specific knowledge speakers have about lexemes and their uses in different functions. </w:t>
+        <w:t>that it ignores a great deal of item-specific knowledge speakers have about lexemes and their uses in different functions.</w:t>
+      </w:r>
+      <w:bookmarkEnd w:id="11"/>
+      <w:r>
+        <w:t xml:space="preserve"> </w:t>
       </w:r>
       <w:r>
         <w:t xml:space="preserve">Both </w:t>
@@ -1831,21 +1705,45 @@
         <w:fldChar w:fldCharType="end"/>
       </w:r>
       <w:r>
-        <w:t xml:space="preserve"> and Evans &amp; </w:t>
-      </w:r>
-      <w:proofErr w:type="spellStart"/>
-      <w:r>
-        <w:t>Osada</w:t>
-      </w:r>
-      <w:proofErr w:type="spellEnd"/>
+        <w:t xml:space="preserve"> and Evans &amp; Osada </w:t>
+      </w:r>
+      <w:r>
+        <w:fldChar w:fldCharType="begin" w:fldLock="1"/>
+      </w:r>
+      <w:r>
+        <w:instrText>ADDIN CSL_CITATION { "citationItems" : [ { "id" : "ITEM-1", "itemData" : { "DOI" : "10.1515/lity.2005.9.3.351", "ISSN" : "14300532", "abstract" : "Mundari, an Austroasiatic language of India (Munda family), has often been cited as an example of a language without word classes, where a single word can function as noun, verb, adjective, etc. according to the context. These claims, originating in a 1903 grammar by the missionary John Hoffmann, have recently been repeated uncritically by a number of typologists. In this article we review the evidence for word class fluidity, on the basis of a careful anal- ysis of Hoffmann\u2019s corpus as well as substantial new data, including a large lexical sample at two levels of detail. We argue that in fact Mundari does have clearly definable word classes, with distinct open classes of verb and noun, in addition to a closed adjective class, though there are productive possibilities for using all as predicates. Along the way, we elaborate a series of criteria that would need to be met before any language could seriously be claimed to lack a noun-verb distinction: most importantly strict compositionality, bidirectional flexibility, and exhaustiveness through the lexicon.", "author" : [ { "dropping-particle" : "", "family" : "Evans", "given" : "Nicholas", "non-dropping-particle" : "", "parse-names" : false, "suffix" : "" }, { "dropping-particle" : "", "family" : "Osada", "given" : "Toshiki", "non-dropping-particle" : "", "parse-names" : false, "suffix" : "" } ], "container-title" : "Linguistic Typology", "id" : "ITEM-1", "issue" : "2005", "issued" : { "date-parts" : [ [ "2005" ] ] }, "page" : "351-390", "title" : "Mundari: The myth of a language without word classes", "type" : "article-journal", "volume" : "9" }, "suppress-author" : 1, "uris" : [ "http://www.mendeley.com/documents/?uuid=9fd1404b-4661-47e5-a92b-48a8772f2248" ] } ], "mendeley" : { "formattedCitation" : "(2005a)", "plainTextFormattedCitation" : "(2005a)", "previouslyFormattedCitation" : "(2005a)" }, "properties" : { "noteIndex" : 9 }, "schema" : "https://github.com/citation-style-language/schema/raw/master/csl-citation.json" }</w:instrText>
+      </w:r>
+      <w:r>
+        <w:fldChar w:fldCharType="separate"/>
+      </w:r>
+      <w:r>
+        <w:rPr>
+          <w:noProof/>
+        </w:rPr>
+        <w:t>(2005a)</w:t>
+      </w:r>
+      <w:r>
+        <w:fldChar w:fldCharType="end"/>
+      </w:r>
+      <w:r>
+        <w:t xml:space="preserve">, for example, </w:t>
+      </w:r>
+      <w:bookmarkStart w:id="12" w:name="_Hlk503183419"/>
+      <w:r>
+        <w:t>criticize</w:t>
+      </w:r>
       <w:r>
         <w:t xml:space="preserve"> </w:t>
       </w:r>
       <w:r>
+        <w:t xml:space="preserve">Hengeveld’s notion of flexible categories </w:t>
+      </w:r>
+      <w:bookmarkEnd w:id="12"/>
+      <w:r>
         <w:fldChar w:fldCharType="begin" w:fldLock="1"/>
       </w:r>
       <w:r>
-        <w:instrText>ADDIN CSL_CITATION { "citationItems" : [ { "id" : "ITEM-1", "itemData" : { "DOI" : "10.1515/lity.2005.9.3.351", "ISSN" : "14300532", "abstract" : "Mundari, an Austroasiatic language of India (Munda family), has often been cited as an example of a language without word classes, where a single word can function as noun, verb, adjective, etc. according to the context. These claims, originating in a 1903 grammar by the missionary John Hoffmann, have recently been repeated uncritically by a number of typologists. In this article we review the evidence for word class fluidity, on the basis of a careful anal- ysis of Hoffmann\u2019s corpus as well as substantial new data, including a large lexical sample at two levels of detail. We argue that in fact Mundari does have clearly definable word classes, with distinct open classes of verb and noun, in addition to a closed adjective class, though there are productive possibilities for using all as predicates. Along the way, we elaborate a series of criteria that would need to be met before any language could seriously be claimed to lack a noun-verb distinction: most importantly strict compositionality, bidirectional flexibility, and exhaustiveness through the lexicon.", "author" : [ { "dropping-particle" : "", "family" : "Evans", "given" : "Nicholas", "non-dropping-particle" : "", "parse-names" : false, "suffix" : "" }, { "dropping-particle" : "", "family" : "Osada", "given" : "Toshiki", "non-dropping-particle" : "", "parse-names" : false, "suffix" : "" } ], "container-title" : "Linguistic Typology", "id" : "ITEM-1", "issue" : "2005", "issued" : { "date-parts" : [ [ "2005" ] ] }, "page" : "351-390", "title" : "Mundari: The myth of a language without word classes", "type" : "article-journal", "volume" : "9" }, "suppress-author" : 1, "uris" : [ "http://www.mendeley.com/documents/?uuid=9fd1404b-4661-47e5-a92b-48a8772f2248" ] } ], "mendeley" : { "formattedCitation" : "(2005a)", "plainTextFormattedCitation" : "(2005a)", "previouslyFormattedCitation" : "(2005a)" }, "properties" : { "noteIndex" : 9 }, "schema" : "https://github.com/citation-style-language/schema/raw/master/csl-citation.json" }</w:instrText>
+        <w:instrText>ADDIN CSL_CITATION { "citationItems" : [ { "id" : "ITEM-1", "itemData" : { "author" : [ { "dropping-particle" : "", "family" : "Hengeveld", "given" : "Kees", "non-dropping-particle" : "", "parse-names" : false, "suffix" : "" } ], "collection-title" : "Functional Grammar Series 15", "id" : "ITEM-1", "issued" : { "date-parts" : [ [ "1992" ] ] }, "publisher" : "Mouton de Gruyter", "publisher-place" : "Berlin", "title" : "Non-verbal predication: Theory, typology, diachrony", "type" : "book" }, "uris" : [ "http://www.mendeley.com/documents/?uuid=8d6f5555-b568-4cc0-ba30-dc811e257094" ] }, { "id" : "ITEM-2", "itemData" : { "DOI" : "10.1515/lity.2005.9.3.391", "ISSN" : "14300532", "abstract" : "Response to Evans &amp; Osada (2005)", "author" : [ { "dropping-particle" : "", "family" : "Hengeveld", "given" : "Kees", "non-dropping-particle" : "", "parse-names" : false, "suffix" : "" }, { "dropping-particle" : "", "family" : "Rijkhoff", "given" : "Jan", "non-dropping-particle" : "", "parse-names" : false, "suffix" : "" } ], "container-title" : "Linguistic Typology", "id" : "ITEM-2", "issue" : "3", "issued" : { "date-parts" : [ [ "2005" ] ] }, "page" : "406-431", "title" : "Mundari as a flexible language", "type" : "article-journal", "volume" : "9" }, "uris" : [ "http://www.mendeley.com/documents/?uuid=49d2c213-3036-401c-82f8-d202777161e8" ] } ], "mendeley" : { "formattedCitation" : "(Hengeveld 1992; Hengeveld &amp; Rijkhoff 2005)", "plainTextFormattedCitation" : "(Hengeveld 1992; Hengeveld &amp; Rijkhoff 2005)", "previouslyFormattedCitation" : "(Hengeveld 1992; Hengeveld &amp; Rijkhoff 2005)" }, "properties" : { "noteIndex" : 9 }, "schema" : "https://github.com/citation-style-language/schema/raw/master/csl-citation.json" }</w:instrText>
       </w:r>
       <w:r>
         <w:fldChar w:fldCharType="separate"/>
@@ -1854,49 +1752,15 @@
         <w:rPr>
           <w:noProof/>
         </w:rPr>
-        <w:t>(2005a)</w:t>
+        <w:t>(Hengeveld 1992; Hengeveld &amp; Rijkhoff 2005)</w:t>
       </w:r>
       <w:r>
         <w:fldChar w:fldCharType="end"/>
       </w:r>
       <w:r>
-        <w:t xml:space="preserve">, for example, </w:t>
-      </w:r>
-      <w:r>
-        <w:t>criticize</w:t>
-      </w:r>
-      <w:r>
         <w:t xml:space="preserve"> </w:t>
       </w:r>
-      <w:proofErr w:type="spellStart"/>
-      <w:r>
-        <w:t>Hengeveld’s</w:t>
-      </w:r>
-      <w:proofErr w:type="spellEnd"/>
-      <w:r>
-        <w:t xml:space="preserve"> notion of flexible categories </w:t>
-      </w:r>
-      <w:r>
-        <w:fldChar w:fldCharType="begin" w:fldLock="1"/>
-      </w:r>
-      <w:r>
-        <w:instrText>ADDIN CSL_CITATION { "citationItems" : [ { "id" : "ITEM-1", "itemData" : { "author" : [ { "dropping-particle" : "", "family" : "Hengeveld", "given" : "Kees", "non-dropping-particle" : "", "parse-names" : false, "suffix" : "" } ], "collection-title" : "Functional Grammar Series 15", "id" : "ITEM-1", "issued" : { "date-parts" : [ [ "1992" ] ] }, "publisher" : "Mouton de Gruyter", "publisher-place" : "Berlin", "title" : "Non-verbal predication: Theory, typology, diachrony", "type" : "book" }, "uris" : [ "http://www.mendeley.com/documents/?uuid=8d6f5555-b568-4cc0-ba30-dc811e257094" ] }, { "id" : "ITEM-2", "itemData" : { "DOI" : "10.1515/lity.2005.9.3.391", "ISSN" : "14300532", "abstract" : "Response to Evans &amp; Osada (2005)", "author" : [ { "dropping-particle" : "", "family" : "Hengeveld", "given" : "Kees", "non-dropping-particle" : "", "parse-names" : false, "suffix" : "" }, { "dropping-particle" : "", "family" : "Rijkhoff", "given" : "Jan", "non-dropping-particle" : "", "parse-names" : false, "suffix" : "" } ], "container-title" : "Linguistic Typology", "id" : "ITEM-2", "issue" : "3", "issued" : { "date-parts" : [ [ "2005" ] ] }, "page" : "406-431", "title" : "Mundari as a flexible language", "type" : "article-journal", "volume" : "9" }, "uris" : [ "http://www.mendeley.com/documents/?uuid=49d2c213-3036-401c-82f8-d202777161e8" ] } ], "mendeley" : { "formattedCitation" : "(Hengeveld 1992; Hengeveld &amp; Rijkhoff 2005)", "plainTextFormattedCitation" : "(Hengeveld 1992; Hengeveld &amp; Rijkhoff 2005)", "previouslyFormattedCitation" : "(Hengeveld 1992; Hengeveld &amp; Rijkhoff 2005)" }, "properties" : { "noteIndex" : 9 }, "schema" : "https://github.com/citation-style-language/schema/raw/master/csl-citation.json" }</w:instrText>
-      </w:r>
-      <w:r>
-        <w:fldChar w:fldCharType="separate"/>
-      </w:r>
-      <w:r>
-        <w:rPr>
-          <w:noProof/>
-        </w:rPr>
-        <w:t>(Hengeveld 1992; Hengeveld &amp; Rijkhoff 2005)</w:t>
-      </w:r>
-      <w:r>
-        <w:fldChar w:fldCharType="end"/>
-      </w:r>
-      <w:r>
-        <w:t xml:space="preserve"> </w:t>
-      </w:r>
+      <w:bookmarkStart w:id="13" w:name="_Hlk503183462"/>
       <w:r>
         <w:t xml:space="preserve">on the </w:t>
       </w:r>
@@ -1911,19 +1775,137 @@
         <w:t>used in different functions</w:t>
       </w:r>
       <w:r>
+        <w:t>.</w:t>
+      </w:r>
+      <w:bookmarkEnd w:id="13"/>
+      <w:r>
+        <w:t xml:space="preserve"> </w:t>
+      </w:r>
+      <w:bookmarkStart w:id="14" w:name="_Hlk503183471"/>
+      <w:r>
+        <w:t>Mithun also</w:t>
+      </w:r>
+      <w:r>
+        <w:t xml:space="preserve"> has in various studies</w:t>
+      </w:r>
+      <w:bookmarkEnd w:id="14"/>
+      <w:r>
+        <w:t xml:space="preserve"> </w:t>
+      </w:r>
+      <w:r>
+        <w:fldChar w:fldCharType="begin" w:fldLock="1"/>
+      </w:r>
+      <w:r>
+        <w:instrText>ADDIN CSL_CITATION { "citationItems" : [ { "id" : "ITEM-1", "itemData" : { "ISBN" : "0-521-23228-7", "author" : [ { "dropping-particle" : "", "family" : "Mithun", "given" : "Marianne", "non-dropping-particle" : "", "parse-names" : false, "suffix" : "" } ], "id" : "ITEM-1", "issued" : { "date-parts" : [ [ "1999" ] ] }, "publisher" : "Cambridge University Press", "publisher-place" : "Cambridge", "title" : "The languages of Native North America", "type" : "book" }, "locator" : "56-67", "suppress-author" : 1, "uris" : [ "http://www.mendeley.com/documents/?uuid=13fd62f0-6b81-44c9-954a-b034161dfea3" ] }, { "id" : "ITEM-2", "itemData" : { "author" : [ { "dropping-particle" : "", "family" : "Mithun", "given" : "Marianne", "non-dropping-particle" : "", "parse-names" : false, "suffix" : "" } ], "collection-title" : "Empirical Approaches to Language Typology 23", "container-title" : "Approaches to the typology of word classes", "editor" : [ { "dropping-particle" : "", "family" : "Vogel", "given" : "Petra M.", "non-dropping-particle" : "", "parse-names" : false, "suffix" : "" }, { "dropping-particle" : "", "family" : "Comrie", "given" : "Bernard", "non-dropping-particle" : "", "parse-names" : false, "suffix" : "" } ], "id" : "ITEM-2", "issued" : { "date-parts" : [ [ "2000" ] ] }, "page" : "397-420", "publisher" : "Walter de Gruyter", "publisher-place" : "Berlin", "title" : "Noun and verb in Iroquoian languages: Multicategorisation from multiple criteria", "type" : "chapter" }, "suppress-author" : 1, "uris" : [ "http://www.mendeley.com/documents/?uuid=cf01a9c2-2097-46a3-bd03-960c222be0f4" ] }, { "id" : "ITEM-3", "itemData" : { "author" : [ { "dropping-particle" : "", "family" : "Mithun", "given" : "Marianne", "non-dropping-particle" : "", "parse-names" : false, "suffix" : "" } ], "container-title" : "Lexical polycategoriality: Cross-linguistic, cross-theoretical, and language acquisition approaches", "editor" : [ { "dropping-particle" : "", "family" : "Vapnarsky", "given" : "Valentina", "non-dropping-particle" : "", "parse-names" : false, "suffix" : "" }, { "dropping-particle" : "", "family" : "Veneziano", "given" : "Edy", "non-dropping-particle" : "", "parse-names" : false, "suffix" : "" } ], "id" : "ITEM-3", "issued" : { "date-parts" : [ [ "2017" ] ] }, "page" : "155-174", "publisher" : "John Benjamins", "publisher-place" : "Amsterdam", "title" : "Polycategoriality and zero derivation: Insights from Central Alaskan Yup'ik Eskimo", "type" : "article-journal" }, "suppress-author" : 1, "uris" : [ "http://www.mendeley.com/documents/?uuid=53bd5206-ad2a-4e23-b602-013582818670" ] } ], "mendeley" : { "formattedCitation" : "(1999:56\u201367; 2000; 2017)", "plainTextFormattedCitation" : "(1999:56\u201367; 2000; 2017)", "previouslyFormattedCitation" : "(1999:56\u201367; 2000; 2017)" }, "properties" : { "noteIndex" : 10 }, "schema" : "https://github.com/citation-style-language/schema/raw/master/csl-citation.json" }</w:instrText>
+      </w:r>
+      <w:r>
+        <w:fldChar w:fldCharType="separate"/>
+      </w:r>
+      <w:r>
+        <w:rPr>
+          <w:noProof/>
+        </w:rPr>
+        <w:t>(1999:56–67; 2000; 2017)</w:t>
+      </w:r>
+      <w:r>
+        <w:fldChar w:fldCharType="end"/>
+      </w:r>
+      <w:r>
+        <w:t xml:space="preserve"> </w:t>
+      </w:r>
+      <w:bookmarkStart w:id="15" w:name="_Hlk503183556"/>
+      <w:r>
+        <w:t>illustrated the impressive level of item-specific and idiosyncratic knowledge that speakers have about lexemes</w:t>
+      </w:r>
+      <w:r>
+        <w:t>, their distributional contexts, and the semantic shifts they undergo in different constructions</w:t>
+      </w:r>
+      <w:r>
         <w:t xml:space="preserve">. </w:t>
       </w:r>
       <w:r>
-        <w:t>Mithun also</w:t>
-      </w:r>
-      <w:r>
-        <w:t xml:space="preserve"> has in various studies </w:t>
+        <w:t>Because th</w:t>
+      </w:r>
+      <w:r>
+        <w:t>e meaning that results from</w:t>
+      </w:r>
+      <w:r>
+        <w:t xml:space="preserve"> semantic shift</w:t>
+      </w:r>
+      <w:r>
+        <w:t>s</w:t>
+      </w:r>
+      <w:r>
+        <w:t xml:space="preserve"> is conventional</w:t>
+      </w:r>
+      <w:r>
+        <w:t>, often idiosyncratic,</w:t>
+      </w:r>
+      <w:r>
+        <w:t xml:space="preserve"> and language-speci</w:t>
+      </w:r>
+      <w:r>
+        <w:t>fic, patterns of semantic shift</w:t>
+      </w:r>
+      <w:r>
+        <w:t xml:space="preserve"> constitute a basis for distinguishing between </w:t>
+      </w:r>
+      <w:r>
+        <w:t>classes of lexemes</w:t>
+      </w:r>
+      <w:r>
+        <w:t>.</w:t>
+      </w:r>
+      <w:bookmarkEnd w:id="15"/>
+      <w:r>
+        <w:t xml:space="preserve"> </w:t>
+      </w:r>
+      <w:r>
+        <w:t>Yet</w:t>
+      </w:r>
+      <w:r>
+        <w:t xml:space="preserve"> </w:t>
+      </w:r>
+      <w:bookmarkStart w:id="16" w:name="_Hlk503183570"/>
+      <w:r>
+        <w:t>e</w:t>
+      </w:r>
+      <w:r>
+        <w:t xml:space="preserve">ven in cases where </w:t>
+      </w:r>
+      <w:r>
+        <w:t>semantic shifts are patterned and non-idiosyncratic, the</w:t>
+      </w:r>
+      <w:bookmarkEnd w:id="16"/>
+      <w:r>
+        <w:t xml:space="preserve"> particular pattern of shift </w:t>
+      </w:r>
+      <w:bookmarkStart w:id="17" w:name="_Hlk503183587"/>
+      <w:r>
+        <w:t>is still a language-specific fact that applies to a subset of the lexicon, thereby providing the basis for demarcating a lexical category.</w:t>
+      </w:r>
+      <w:r>
+        <w:t xml:space="preserve"> Researchers that emphasize the conventionalized and item-specific nature of lexical semantics thus tend to view cases of lexical flexibility as conversion or zero derivation, and languages purported to be highly flexible as ones in which such conversion is rampant.</w:t>
+      </w:r>
+      <w:bookmarkEnd w:id="17"/>
+    </w:p>
+    <w:p>
+      <w:bookmarkStart w:id="18" w:name="_Hlk503183618"/>
+      <w:r>
+        <w:t>Proponents of the existence of lexical flexibility</w:t>
+      </w:r>
+      <w:r>
+        <w:t xml:space="preserve"> have addressed these criticisms in two ways: First, many have argued that lexical items in flexible languages are precategorial, i.e. underspecified for lexical category</w:t>
+      </w:r>
+      <w:bookmarkEnd w:id="18"/>
+      <w:r>
+        <w:t xml:space="preserve"> </w:t>
       </w:r>
       <w:r>
         <w:fldChar w:fldCharType="begin" w:fldLock="1"/>
       </w:r>
       <w:r>
-        <w:instrText>ADDIN CSL_CITATION { "citationItems" : [ { "id" : "ITEM-1", "itemData" : { "ISBN" : "0-521-23228-7", "author" : [ { "dropping-particle" : "", "family" : "Mithun", "given" : "Marianne", "non-dropping-particle" : "", "parse-names" : false, "suffix" : "" } ], "id" : "ITEM-1", "issued" : { "date-parts" : [ [ "1999" ] ] }, "publisher" : "Cambridge University Press", "publisher-place" : "Cambridge", "title" : "The languages of Native North America", "type" : "book" }, "locator" : "56-67", "suppress-author" : 1, "uris" : [ "http://www.mendeley.com/documents/?uuid=13fd62f0-6b81-44c9-954a-b034161dfea3" ] }, { "id" : "ITEM-2", "itemData" : { "author" : [ { "dropping-particle" : "", "family" : "Mithun", "given" : "Marianne", "non-dropping-particle" : "", "parse-names" : false, "suffix" : "" } ], "collection-title" : "Empirical Approaches to Language Typology 23", "container-title" : "Approaches to the typology of word classes", "editor" : [ { "dropping-particle" : "", "family" : "Vogel", "given" : "Petra M.", "non-dropping-particle" : "", "parse-names" : false, "suffix" : "" }, { "dropping-particle" : "", "family" : "Comrie", "given" : "Bernard", "non-dropping-particle" : "", "parse-names" : false, "suffix" : "" } ], "id" : "ITEM-2", "issued" : { "date-parts" : [ [ "2000" ] ] }, "page" : "397-420", "publisher" : "Walter de Gruyter", "publisher-place" : "Berlin", "title" : "Noun and verb in Iroquoian languages: Multicategorisation from multiple criteria", "type" : "chapter" }, "suppress-author" : 1, "uris" : [ "http://www.mendeley.com/documents/?uuid=cf01a9c2-2097-46a3-bd03-960c222be0f4" ] }, { "id" : "ITEM-3", "itemData" : { "author" : [ { "dropping-particle" : "", "family" : "Mithun", "given" : "Marianne", "non-dropping-particle" : "", "parse-names" : false, "suffix" : "" } ], "container-title" : "Lexical polycategoriality: Cross-linguistic, cross-theoretical, and language acquisition approaches", "editor" : [ { "dropping-particle" : "", "family" : "Vapnarsky", "given" : "Valentina", "non-dropping-particle" : "", "parse-names" : false, "suffix" : "" }, { "dropping-particle" : "", "family" : "Veneziano", "given" : "Edy", "non-dropping-particle" : "", "parse-names" : false, "suffix" : "" } ], "id" : "ITEM-3", "issued" : { "date-parts" : [ [ "2017" ] ] }, "page" : "155-174", "publisher" : "John Benjamins", "publisher-place" : "Amsterdam", "title" : "Polycategoriality and zero derivation: Insights from Central Alaskan Yup'ik Eskimo", "type" : "article-journal" }, "suppress-author" : 1, "uris" : [ "http://www.mendeley.com/documents/?uuid=53bd5206-ad2a-4e23-b602-013582818670" ] } ], "mendeley" : { "formattedCitation" : "(1999:56\u201367; 2000; 2017)", "plainTextFormattedCitation" : "(1999:56\u201367; 2000; 2017)", "previouslyFormattedCitation" : "(1999:56\u201367; 2000; 2017)" }, "properties" : { "noteIndex" : 10 }, "schema" : "https://github.com/citation-style-language/schema/raw/master/csl-citation.json" }</w:instrText>
+        <w:instrText>ADDIN CSL_CITATION { "citationItems" : [ { "id" : "ITEM-1", "itemData" : { "author" : [ { "dropping-particle" : "", "family" : "Arad", "given" : "Maya", "non-dropping-particle" : "", "parse-names" : false, "suffix" : "" } ], "container-title" : "Natural Language &amp; Linguistic Theory", "id" : "ITEM-1", "issued" : { "date-parts" : [ [ "2003" ] ] }, "page" : "737-778", "title" : "Locality constraints on the interpretation of roots: The case of Hebrew denominal verbs", "type" : "article-journal", "volume" : "21" }, "uris" : [ "http://www.mendeley.com/documents/?uuid=9debb0db-b352-4aef-9f1f-f1d50c0df25d" ] }, { "id" : "ITEM-2", "itemData" : { "DOI" : "10.1515/lity.1997.1.2.123", "ISSN" : "1430-0532", "author" : [ { "dropping-particle" : "", "family" : "Broschart", "given" : "J\u00fcrgen", "non-dropping-particle" : "", "parse-names" : false, "suffix" : "" } ], "container-title" : "Linguistic Typology", "id" : "ITEM-2", "issue" : "1997", "issued" : { "date-parts" : [ [ "1997" ] ] }, "page" : "123-165", "title" : "Why Tongan does it differently: Categorial distinctions in a language without nouns and verbs", "type" : "article-journal", "volume" : "1" }, "uris" : [ "http://www.mendeley.com/documents/?uuid=99f79146-877f-4c12-b81e-b19763654677" ] }, { "id" : "ITEM-3", "itemData" : { "author" : [ { "dropping-particle" : "", "family" : "Don", "given" : "Jan", "non-dropping-particle" : "", "parse-names" : false, "suffix" : "" }, { "dropping-particle" : "", "family" : "Lier", "given" : "Eva", "non-dropping-particle" : "van", "parse-names" : false, "suffix" : "" } ], "container-title" : "Flexible word classes: Typological studies of underspecified parts of speech", "editor" : [ { "dropping-particle" : "", "family" : "Rijkhoff", "given" : "Jan", "non-dropping-particle" : "", "parse-names" : false, "suffix" : "" }, { "dropping-particle" : "", "family" : "Lier", "given" : "Eva", "non-dropping-particle" : "van", "parse-names" : false, "suffix" : "" } ], "id" : "ITEM-3", "issued" : { "date-parts" : [ [ "2003" ] ] }, "page" : "56-88", "publisher" : "Oxford University Press", "publisher-place" : "Oxford", "title" : "Derivation and categorization in flexible and differentiated languages", "type" : "chapter" }, "uris" : [ "http://www.mendeley.com/documents/?uuid=9d068131-2a00-4cdc-9654-dcdf93ba1ecd" ] }, { "id" : "ITEM-4", "itemData" : { "DOI" : "10.1017/S1360674301000156", "ISBN" : "13606743", "ISSN" : "1360-6743", "author" : [ { "dropping-particle" : "", "family" : "Farrell", "given" : "Patrick", "non-dropping-particle" : "", "parse-names" : false, "suffix" : "" } ], "container-title" : "English Language &amp; Linguistics", "id" : "ITEM-4", "issue" : "1", "issued" : { "date-parts" : [ [ "2001" ] ] }, "page" : "109-130", "title" : "Functional shift as category underspecification", "type" : "article-journal", "volume" : "5" }, "uris" : [ "http://www.mendeley.com/documents/?uuid=5a66050e-450a-46b0-81e2-6bd122b8e91c" ] }, { "id" : "ITEM-5", "itemData" : { "DOI" : "10.1371/journal.pone.0005772", "ISBN" : "1902937201", "ISSN" : "00978507", "PMID" : "19503615", "author" : [ { "dropping-particle" : "", "family" : "Hopper", "given" : "Paul J.", "non-dropping-particle" : "", "parse-names" : false, "suffix" : "" }, { "dropping-particle" : "", "family" : "Thompson", "given" : "Sandra A.", "non-dropping-particle" : "", "parse-names" : false, "suffix" : "" } ], "container-title" : "Language", "id" : "ITEM-5", "issue" : "4", "issued" : { "date-parts" : [ [ "1984" ] ] }, "page" : "703-752", "title" : "The discourse basis for lexical categories in Universal Grammar", "type" : "article-journal", "volume" : "60" }, "uris" : [ "http://www.mendeley.com/documents/?uuid=67d6e8f3-184f-4683-8631-80310ee95607" ] } ], "mendeley" : { "formattedCitation" : "(Arad 2003; Broschart 1997; Don &amp; van Lier 2003; Farrell 2001; Hopper &amp; Thompson 1984)", "plainTextFormattedCitation" : "(Arad 2003; Broschart 1997; Don &amp; van Lier 2003; Farrell 2001; Hopper &amp; Thompson 1984)", "previouslyFormattedCitation" : "(Arad 2003; Broschart 1997; Don &amp; van Lier 2003; Farrell 2001; Hopper &amp; Thompson 1984)" }, "properties" : { "noteIndex" : 10 }, "schema" : "https://github.com/citation-style-language/schema/raw/master/csl-citation.json" }</w:instrText>
       </w:r>
       <w:r>
         <w:fldChar w:fldCharType="separate"/>
@@ -1932,100 +1914,56 @@
         <w:rPr>
           <w:noProof/>
         </w:rPr>
-        <w:t>(1999:56–67; 2000; 2017)</w:t>
+        <w:t>(Arad 2003; Broschart 1997; Don &amp; van Lier 2003; Farrell 2001; Hopper &amp; Thompson 1984)</w:t>
       </w:r>
       <w:r>
         <w:fldChar w:fldCharType="end"/>
       </w:r>
       <w:r>
-        <w:t xml:space="preserve"> illustrated the impressive level of item-specific and idiosyncratic knowledge that speakers have about lexemes</w:t>
-      </w:r>
-      <w:r>
-        <w:t>, their distributional contexts, and the semantic shifts they undergo in different constructions</w:t>
-      </w:r>
-      <w:r>
         <w:t xml:space="preserve">. </w:t>
       </w:r>
-      <w:r>
-        <w:t>Because th</w:t>
-      </w:r>
-      <w:r>
-        <w:t>e meaning that results from</w:t>
-      </w:r>
-      <w:r>
-        <w:t xml:space="preserve"> semantic shift</w:t>
-      </w:r>
-      <w:r>
-        <w:t>s</w:t>
-      </w:r>
-      <w:r>
-        <w:t xml:space="preserve"> is conventional</w:t>
-      </w:r>
-      <w:r>
-        <w:t>, often idiosyncratic,</w:t>
-      </w:r>
-      <w:r>
-        <w:t xml:space="preserve"> and language-speci</w:t>
-      </w:r>
-      <w:r>
-        <w:t>fic, patterns of semantic shift</w:t>
-      </w:r>
-      <w:r>
-        <w:t xml:space="preserve"> constitute a basis for distinguishing between </w:t>
-      </w:r>
-      <w:r>
-        <w:t>classes of lexemes</w:t>
-      </w:r>
-      <w:r>
-        <w:t>.</w:t>
-      </w:r>
+      <w:bookmarkStart w:id="19" w:name="_Hlk503183746"/>
+      <w:r>
+        <w:t xml:space="preserve">In </w:t>
+      </w:r>
+      <w:r>
+        <w:t>precategorial languages</w:t>
+      </w:r>
+      <w:r>
+        <w:t>, lexical categorization is thought to be a property of the particular morphosyntactic constructions that the item appears in</w:t>
+      </w:r>
+      <w:r>
+        <w:t>, its pragmatics, or its discourse context</w:t>
+      </w:r>
+      <w:r>
+        <w:t>, rather than the lexeme itself.</w:t>
+      </w:r>
+      <w:bookmarkEnd w:id="19"/>
       <w:r>
         <w:t xml:space="preserve"> </w:t>
       </w:r>
-      <w:r>
-        <w:t>Yet</w:t>
-      </w:r>
-      <w:r>
-        <w:t xml:space="preserve"> e</w:t>
-      </w:r>
-      <w:r>
-        <w:t xml:space="preserve">ven in cases where </w:t>
-      </w:r>
-      <w:r>
-        <w:t xml:space="preserve">semantic shifts are patterned and non-idiosyncratic, the </w:t>
-      </w:r>
-      <w:proofErr w:type="gramStart"/>
-      <w:r>
-        <w:t>particular pattern</w:t>
-      </w:r>
-      <w:proofErr w:type="gramEnd"/>
-      <w:r>
-        <w:t xml:space="preserve"> of shift is still a language-specific fact that applies to a subset of the lexicon, thereby providing the basis for demarcating a lexical category.</w:t>
-      </w:r>
-      <w:r>
-        <w:t xml:space="preserve"> Researchers that emphasize the conventionalized and item-specific nature of lexical semantics thus tend to view cases of lexical flexibility as conversion or zero derivation, and languages purported to be highly flexible as ones in which such conversion is rampant.</w:t>
-      </w:r>
-    </w:p>
-    <w:p>
-      <w:r>
-        <w:t>Proponents of the existence of lexical flexibility</w:t>
-      </w:r>
-      <w:r>
-        <w:t xml:space="preserve"> have addressed these criticisms in two ways: First, many have argued that lexical items in flexible languages are </w:t>
-      </w:r>
-      <w:proofErr w:type="spellStart"/>
-      <w:r>
-        <w:t>precategorial</w:t>
-      </w:r>
-      <w:proofErr w:type="spellEnd"/>
-      <w:r>
-        <w:t xml:space="preserve">, i.e. underspecified for lexical category </w:t>
+      <w:bookmarkStart w:id="20" w:name="_Hlk503183760"/>
+      <w:r>
+        <w:t xml:space="preserve">The second response to lexical specificity is to argue that lexical items are semantically </w:t>
+      </w:r>
+      <w:r>
+        <w:rPr>
+          <w:i/>
+        </w:rPr>
+        <w:t>vague</w:t>
+      </w:r>
+      <w:r>
+        <w:t>, i.e. they have a single, broad semantics which encompasses its use in various lexical categories</w:t>
+      </w:r>
+      <w:bookmarkEnd w:id="20"/>
+      <w:r>
+        <w:t xml:space="preserve"> </w:t>
       </w:r>
       <w:r>
         <w:fldChar w:fldCharType="begin" w:fldLock="1"/>
       </w:r>
       <w:r>
-        <w:instrText>ADDIN CSL_CITATION { "citationItems" : [ { "id" : "ITEM-1", "itemData" : { "author" : [ { "dropping-particle" : "", "family" : "Arad", "given" : "Maya", "non-dropping-particle" : "", "parse-names" : false, "suffix" : "" } ], "container-title" : "Natural Language &amp; Linguistic Theory", "id" : "ITEM-1", "issued" : { "date-parts" : [ [ "2003" ] ] }, "page" : "737-778", "title" : "Locality constraints on the interpretation of roots: The case of Hebrew denominal verbs", "type" : "article-journal", "volume" : "21" }, "uris" : [ "http://www.mendeley.com/documents/?uuid=9debb0db-b352-4aef-9f1f-f1d50c0df25d" ] }, { "id" : "ITEM-2", "itemData" : { "DOI" : "10.1515/lity.1997.1.2.123", "ISSN" : "1430-0532", "author" : [ { "dropping-particle" : "", "family" : "Broschart", "given" : "J\u00fcrgen", "non-dropping-particle" : "", "parse-names" : false, "suffix" : "" } ], "container-title" : "Linguistic Typology", "id" : "ITEM-2", "issue" : "1997", "issued" : { "date-parts" : [ [ "1997" ] ] }, "page" : "123-165", "title" : "Why Tongan does it differently: Categorial distinctions in a language without nouns and verbs", "type" : "article-journal", "volume" : "1" }, "uris" : [ "http://www.mendeley.com/documents/?uuid=99f79146-877f-4c12-b81e-b19763654677" ] }, { "id" : "ITEM-3", "itemData" : { "author" : [ { "dropping-particle" : "", "family" : "Don", "given" : "Jan", "non-dropping-particle" : "", "parse-names" : false, "suffix" : "" }, { "dropping-particle" : "", "family" : "Lier", "given" : "Eva", "non-dropping-particle" : "van", "parse-names" : false, "suffix" : "" } ], "container-title" : "Flexible word classes: Typological studies of underspecified parts of speech", "editor" : [ { "dropping-particle" : "", "family" : "Rijkhoff", "given" : "Jan", "non-dropping-particle" : "", "parse-names" : false, "suffix" : "" }, { "dropping-particle" : "", "family" : "Lier", "given" : "Eva", "non-dropping-particle" : "van", "parse-names" : false, "suffix" : "" } ], "id" : "ITEM-3", "issued" : { "date-parts" : [ [ "2003" ] ] }, "page" : "56-88", "publisher" : "Oxford University Press", "publisher-place" : "Oxford", "title" : "Derivation and categorization in flexible and differentiated languages", "type" : "chapter" }, "uris" : [ "http://www.mendeley.com/documents/?uuid=9d068131-2a00-4cdc-9654-dcdf93ba1ecd" ] }, { "id" : "ITEM-4", "itemData" : { "DOI" : "10.1017/S1360674301000156", "ISBN" : "13606743", "ISSN" : "1360-6743", "author" : [ { "dropping-particle" : "", "family" : "Farrell", "given" : "Patrick", "non-dropping-particle" : "", "parse-names" : false, "suffix" : "" } ], "container-title" : "English Language &amp; Linguistics", "id" : "ITEM-4", "issue" : "1", "issued" : { "date-parts" : [ [ "2001" ] ] }, "page" : "109-130", "title" : "Functional shift as category underspecification", "type" : "article-journal", "volume" : "5" }, "uris" : [ "http://www.mendeley.com/documents/?uuid=5a66050e-450a-46b0-81e2-6bd122b8e91c" ] }, { "id" : "ITEM-5", "itemData" : { "DOI" : "10.1371/journal.pone.0005772", "ISBN" : "1902937201", "ISSN" : "00978507", "PMID" : "19503615", "author" : [ { "dropping-particle" : "", "family" : "Hopper", "given" : "Paul J.", "non-dropping-particle" : "", "parse-names" : false, "suffix" : "" }, { "dropping-particle" : "", "family" : "Thompson", "given" : "Sandra A.", "non-dropping-particle" : "", "parse-names" : false, "suffix" : "" } ], "container-title" : "Language", "id" : "ITEM-5", "issue" : "4", "issued" : { "date-parts" : [ [ "1984" ] ] }, "page" : "703-752", "title" : "The discourse basis for lexical categories in Universal Grammar", "type" : "article-journal", "volume" : "60" }, "uris" : [ "http://www.mendeley.com/documents/?uuid=67d6e8f3-184f-4683-8631-80310ee95607" ] } ], "mendeley" : { "formattedCitation" : "(Arad 2003; Broschart 1997; Don &amp; van Lier 2003; Farrell 2001; Hopper &amp; Thompson 1984)", "plainTextFormattedCitation" : "(Arad 2003; Broschart 1997; Don &amp; van Lier 2003; Farrell 2001; Hopper &amp; Thompson 1984)", "previouslyFormattedCitation" : "(Arad 2003; Broschart 1997; Don &amp; van Lier 2003; Farrell 2001; Hopper &amp; Thompson 1984)" }, "properties" : { "noteIndex" : 10 }, "schema" : "https://github.com/citation-style-language/schema/raw/master/csl-citation.json" }</w:instrText>
+        <w:instrText>ADDIN CSL_CITATION { "citationItems" : [ { "id" : "ITEM-1", "itemData" : { "DOI" : "10.1515/lity.2005.9.3.391", "ISSN" : "14300532", "abstract" : "Response to Evans &amp; Osada (2005)", "author" : [ { "dropping-particle" : "", "family" : "Hengeveld", "given" : "Kees", "non-dropping-particle" : "", "parse-names" : false, "suffix" : "" }, { "dropping-particle" : "", "family" : "Rijkhoff", "given" : "Jan", "non-dropping-particle" : "", "parse-names" : false, "suffix" : "" } ], "container-title" : "Linguistic Typology", "id" : "ITEM-1", "issue" : "3", "issued" : { "date-parts" : [ [ "2005" ] ] }, "page" : "406-431", "title" : "Mundari as a flexible language", "type" : "article-journal", "volume" : "9" }, "uris" : [ "http://www.mendeley.com/documents/?uuid=49d2c213-3036-401c-82f8-d202777161e8" ] }, { "id" : "ITEM-2", "itemData" : { "DOI" : "10.1017/S0022226704002762", "ISBN" : "0022-2267", "ISSN" : "0022-2267", "abstract" : "This paper argues that the word order possibilities of a language are partly deter- mined by the parts-of-speech system of that language. In languages in which lexical items are specialized for certain functionally defined syntactic slots (e.g. the modifier slot within a noun phrase), the identifiability of these slots is ensured by the nature of the lexical items (e.g. adjectives) themselves. As a result, word order possibilities are relatively unrestricted in these languages. In languages in which lexical items are not specialized for certain syntactic slots, in that these items combine the functions of two or more of the traditional word classes, other strategies have to be invoked to enhance identifiability. In these languages word order constraints are used to make syntactic slots identifiable on the basis of their position within the clause or phrase. Hence the word order possibilities are rather restricted in these languages. Counterexamples to the latter claim all involve cases in which identifiability is ensured by morphological rather than syntactic means. This shows that there is a balanced trade-off between the syntactic, morphological, and lexical structure of a language. 1.", "author" : [ { "dropping-particle" : "", "family" : "Hengeveld", "given" : "Kees", "non-dropping-particle" : "", "parse-names" : false, "suffix" : "" }, { "dropping-particle" : "", "family" : "Rijkhoff", "given" : "Jan", "non-dropping-particle" : "", "parse-names" : false, "suffix" : "" }, { "dropping-particle" : "", "family" : "Siewierska", "given" : "Anna", "non-dropping-particle" : "", "parse-names" : false, "suffix" : "" } ], "container-title" : "Journal of Linguistics", "id" : "ITEM-2", "issue" : "3", "issued" : { "date-parts" : [ [ "2004" ] ] }, "page" : "527-570", "title" : "Parts-of-speech systems and word order", "type" : "article-journal", "volume" : "40" }, "uris" : [ "http://www.mendeley.com/documents/?uuid=7123b5ad-3635-4373-8e7b-de20520e5451" ] }, { "id" : "ITEM-3", "itemData" : { "DOI" : "10.1017/S1360674301000156", "ISBN" : "13606743", "ISSN" : "1360-6743", "author" : [ { "dropping-particle" : "", "family" : "Farrell", "given" : "Patrick", "non-dropping-particle" : "", "parse-names" : false, "suffix" : "" } ], "container-title" : "English Language &amp; Linguistics", "id" : "ITEM-3", "issue" : "1", "issued" : { "date-parts" : [ [ "2001" ] ] }, "page" : "109-130", "title" : "Functional shift as category underspecification", "type" : "article-journal", "volume" : "5" }, "uris" : [ "http://www.mendeley.com/documents/?uuid=5a66050e-450a-46b0-81e2-6bd122b8e91c" ] }, { "id" : "ITEM-4", "itemData" : { "author" : [ { "dropping-particle" : "", "family" : "McGregor", "given" : "William B.", "non-dropping-particle" : "", "parse-names" : false, "suffix" : "" } ], "container-title" : "Flexible word classes: Typological studies of underspecified parts of speech", "editor" : [ { "dropping-particle" : "", "family" : "Rijkhoff", "given" : "Jan", "non-dropping-particle" : "", "parse-names" : false, "suffix" : "" }, { "dropping-particle" : "", "family" : "Lier", "given" : "Eva", "non-dropping-particle" : "van", "parse-names" : false, "suffix" : "" } ], "id" : "ITEM-4", "issued" : { "date-parts" : [ [ "2013" ] ] }, "page" : "221-246", "publisher" : "Oxford University Press", "publisher-place" : "Oxford", "title" : "Lexical categories in Gooniyandi, Kimberley, Western Australia", "type" : "chapter" }, "uris" : [ "http://www.mendeley.com/documents/?uuid=d6a647c5-31de-42eb-a095-42e27950ebba" ] } ], "mendeley" : { "formattedCitation" : "(Hengeveld &amp; Rijkhoff 2005; Hengeveld, Rijkhoff &amp; Siewierska 2004; Farrell 2001; McGregor 2013)", "plainTextFormattedCitation" : "(Hengeveld &amp; Rijkhoff 2005; Hengeveld, Rijkhoff &amp; Siewierska 2004; Farrell 2001; McGregor 2013)", "previouslyFormattedCitation" : "(Hengeveld &amp; Rijkhoff 2005; Hengeveld, Rijkhoff &amp; Siewierska 2004; Farrell 2001; McGregor 2013)" }, "properties" : { "noteIndex" : 10 }, "schema" : "https://github.com/citation-style-language/schema/raw/master/csl-citation.json" }</w:instrText>
       </w:r>
       <w:r>
         <w:fldChar w:fldCharType="separate"/>
@@ -2034,79 +1972,25 @@
         <w:rPr>
           <w:noProof/>
         </w:rPr>
-        <w:t>(Arad 2003; Broschart 1997; Don &amp; van Lier 2003; Farrell 2001; Hopper &amp; Thompson 1984)</w:t>
+        <w:t>(Hengeveld &amp; Rijkhoff 2005; Hengeveld, Rijkhoff &amp; Siewierska 2004; Farrell 2001; McGregor 2013)</w:t>
       </w:r>
       <w:r>
         <w:fldChar w:fldCharType="end"/>
       </w:r>
       <w:r>
-        <w:t xml:space="preserve">. In </w:t>
-      </w:r>
-      <w:proofErr w:type="spellStart"/>
-      <w:r>
-        <w:t>precategorial</w:t>
-      </w:r>
-      <w:proofErr w:type="spellEnd"/>
-      <w:r>
-        <w:t xml:space="preserve"> languages</w:t>
-      </w:r>
-      <w:r>
-        <w:t xml:space="preserve">, lexical categorization is thought to be a property of the </w:t>
-      </w:r>
-      <w:proofErr w:type="gramStart"/>
-      <w:r>
-        <w:t>particular morphosyntactic</w:t>
-      </w:r>
-      <w:proofErr w:type="gramEnd"/>
-      <w:r>
-        <w:t xml:space="preserve"> constructions that the item appears in</w:t>
-      </w:r>
-      <w:r>
-        <w:t>, its pragmatics, or its discourse context</w:t>
-      </w:r>
-      <w:r>
-        <w:t>, rather than the lexeme itself.</w:t>
-      </w:r>
-      <w:r>
-        <w:t xml:space="preserve"> The second response to lexical specificity is to argue that lexical items are semantically </w:t>
-      </w:r>
-      <w:r>
-        <w:rPr>
-          <w:i/>
-        </w:rPr>
-        <w:t>vague</w:t>
-      </w:r>
-      <w:r>
-        <w:t xml:space="preserve">, i.e. they have a single, broad semantics which encompasses its use in various lexical categories </w:t>
-      </w:r>
-      <w:r>
-        <w:fldChar w:fldCharType="begin" w:fldLock="1"/>
-      </w:r>
-      <w:r>
-        <w:instrText>ADDIN CSL_CITATION { "citationItems" : [ { "id" : "ITEM-1", "itemData" : { "DOI" : "10.1515/lity.2005.9.3.391", "ISSN" : "14300532", "abstract" : "Response to Evans &amp; Osada (2005)", "author" : [ { "dropping-particle" : "", "family" : "Hengeveld", "given" : "Kees", "non-dropping-particle" : "", "parse-names" : false, "suffix" : "" }, { "dropping-particle" : "", "family" : "Rijkhoff", "given" : "Jan", "non-dropping-particle" : "", "parse-names" : false, "suffix" : "" } ], "container-title" : "Linguistic Typology", "id" : "ITEM-1", "issue" : "3", "issued" : { "date-parts" : [ [ "2005" ] ] }, "page" : "406-431", "title" : "Mundari as a flexible language", "type" : "article-journal", "volume" : "9" }, "uris" : [ "http://www.mendeley.com/documents/?uuid=49d2c213-3036-401c-82f8-d202777161e8" ] }, { "id" : "ITEM-2", "itemData" : { "DOI" : "10.1017/S0022226704002762", "ISBN" : "0022-2267", "ISSN" : "0022-2267", "abstract" : "This paper argues that the word order possibilities of a language are partly deter- mined by the parts-of-speech system of that language. In languages in which lexical items are specialized for certain functionally defined syntactic slots (e.g. the modifier slot within a noun phrase), the identifiability of these slots is ensured by the nature of the lexical items (e.g. adjectives) themselves. As a result, word order possibilities are relatively unrestricted in these languages. In languages in which lexical items are not specialized for certain syntactic slots, in that these items combine the functions of two or more of the traditional word classes, other strategies have to be invoked to enhance identifiability. In these languages word order constraints are used to make syntactic slots identifiable on the basis of their position within the clause or phrase. Hence the word order possibilities are rather restricted in these languages. Counterexamples to the latter claim all involve cases in which identifiability is ensured by morphological rather than syntactic means. This shows that there is a balanced trade-off between the syntactic, morphological, and lexical structure of a language. 1.", "author" : [ { "dropping-particle" : "", "family" : "Hengeveld", "given" : "Kees", "non-dropping-particle" : "", "parse-names" : false, "suffix" : "" }, { "dropping-particle" : "", "family" : "Rijkhoff", "given" : "Jan", "non-dropping-particle" : "", "parse-names" : false, "suffix" : "" }, { "dropping-particle" : "", "family" : "Siewierska", "given" : "Anna", "non-dropping-particle" : "", "parse-names" : false, "suffix" : "" } ], "container-title" : "Journal of Linguistics", "id" : "ITEM-2", "issue" : "3", "issued" : { "date-parts" : [ [ "2004" ] ] }, "page" : "527-570", "title" : "Parts-of-speech systems and word order", "type" : "article-journal", "volume" : "40" }, "uris" : [ "http://www.mendeley.com/documents/?uuid=7123b5ad-3635-4373-8e7b-de20520e5451" ] }, { "id" : "ITEM-3", "itemData" : { "DOI" : "10.1017/S1360674301000156", "ISBN" : "13606743", "ISSN" : "1360-6743", "author" : [ { "dropping-particle" : "", "family" : "Farrell", "given" : "Patrick", "non-dropping-particle" : "", "parse-names" : false, "suffix" : "" } ], "container-title" : "English Language &amp; Linguistics", "id" : "ITEM-3", "issue" : "1", "issued" : { "date-parts" : [ [ "2001" ] ] }, "page" : "109-130", "title" : "Functional shift as category underspecification", "type" : "article-journal", "volume" : "5" }, "uris" : [ "http://www.mendeley.com/documents/?uuid=5a66050e-450a-46b0-81e2-6bd122b8e91c" ] }, { "id" : "ITEM-4", "itemData" : { "author" : [ { "dropping-particle" : "", "family" : "McGregor", "given" : "William B.", "non-dropping-particle" : "", "parse-names" : false, "suffix" : "" } ], "container-title" : "Flexible word classes: Typological studies of underspecified parts of speech", "editor" : [ { "dropping-particle" : "", "family" : "Rijkhoff", "given" : "Jan", "non-dropping-particle" : "", "parse-names" : false, "suffix" : "" }, { "dropping-particle" : "", "family" : "Lier", "given" : "Eva", "non-dropping-particle" : "van", "parse-names" : false, "suffix" : "" } ], "id" : "ITEM-4", "issued" : { "date-parts" : [ [ "2013" ] ] }, "page" : "221-246", "publisher" : "Oxford University Press", "publisher-place" : "Oxford", "title" : "Lexical categories in Gooniyandi, Kimberley, Western Australia", "type" : "chapter" }, "uris" : [ "http://www.mendeley.com/documents/?uuid=d6a647c5-31de-42eb-a095-42e27950ebba" ] } ], "mendeley" : { "formattedCitation" : "(Hengeveld &amp; Rijkhoff 2005; Hengeveld, Rijkhoff &amp; Siewierska 2004; Farrell 2001; McGregor 2013)", "plainTextFormattedCitation" : "(Hengeveld &amp; Rijkhoff 2005; Hengeveld, Rijkhoff &amp; Siewierska 2004; Farrell 2001; McGregor 2013)", "previouslyFormattedCitation" : "(Hengeveld &amp; Rijkhoff 2005; Hengeveld, Rijkhoff &amp; Siewierska 2004; Farrell 2001; McGregor 2013)" }, "properties" : { "noteIndex" : 10 }, "schema" : "https://github.com/citation-style-language/schema/raw/master/csl-citation.json" }</w:instrText>
-      </w:r>
-      <w:r>
-        <w:fldChar w:fldCharType="separate"/>
-      </w:r>
-      <w:r>
-        <w:rPr>
-          <w:noProof/>
-        </w:rPr>
-        <w:t>(Hengeveld &amp; Rijkhoff 2005; Hengeveld, Rijkhoff &amp; Siewierska 2004; Farrell 2001; McGregor 2013)</w:t>
-      </w:r>
-      <w:r>
-        <w:fldChar w:fldCharType="end"/>
-      </w:r>
-      <w:r>
-        <w:t xml:space="preserve">. In this approach, the relevant component of the meaning of the lexeme is highlighted by its </w:t>
-      </w:r>
-      <w:proofErr w:type="gramStart"/>
-      <w:r>
-        <w:t>particular morphosyntactic</w:t>
-      </w:r>
-      <w:proofErr w:type="gramEnd"/>
-      <w:r>
-        <w:t xml:space="preserve"> context. What is common to both these approaches is that lexical categorization is not a property of the lexical item itself, but rather the result of a semantic </w:t>
+        <w:t xml:space="preserve">. </w:t>
+      </w:r>
+      <w:bookmarkStart w:id="21" w:name="_Hlk503183845"/>
+      <w:r>
+        <w:t>In this approach, the relevant component of the meaning of the lexeme is highlighted by its particular morphosyntactic context.</w:t>
+      </w:r>
+      <w:bookmarkEnd w:id="21"/>
+      <w:r>
+        <w:t xml:space="preserve"> </w:t>
+      </w:r>
+      <w:bookmarkStart w:id="22" w:name="_Hlk503183863"/>
+      <w:r>
+        <w:t xml:space="preserve">What is common to both these approaches is that lexical categorization is not a property of the lexical item itself, but rather the result of a semantic </w:t>
       </w:r>
       <w:r>
         <w:lastRenderedPageBreak/>
@@ -2133,6 +2017,7 @@
       <w:r>
         <w:t xml:space="preserve"> and local morphosyntactic context into account is insufficient to account for the semantic idiosyncrasies in the data </w:t>
       </w:r>
+      <w:bookmarkEnd w:id="22"/>
       <w:r>
         <w:fldChar w:fldCharType="begin" w:fldLock="1"/>
       </w:r>
@@ -2166,15 +2051,7 @@
         <w:t xml:space="preserve"> this dissertation has the potential to reconcile these opposing perspectives. If one begins with the premise that all languages show flexibility to varying degrees</w:t>
       </w:r>
       <w:r>
-        <w:t xml:space="preserve"> (cf. </w:t>
-      </w:r>
-      <w:proofErr w:type="spellStart"/>
-      <w:r>
-        <w:t>Luuk</w:t>
-      </w:r>
-      <w:proofErr w:type="spellEnd"/>
-      <w:r>
-        <w:t xml:space="preserve"> </w:t>
+        <w:t xml:space="preserve"> (cf. Luuk </w:t>
       </w:r>
       <w:r>
         <w:fldChar w:fldCharType="begin" w:fldLock="1"/>
@@ -2204,7 +2081,12 @@
         <w:t>)</w:t>
       </w:r>
       <w:r>
-        <w:t xml:space="preserve">, and that even individual lexical items may be more-or-less flexible, then it becomes entirely plausible that </w:t>
+        <w:t>, and that even individual lexical items may be more-or-le</w:t>
+      </w:r>
+      <w:bookmarkStart w:id="23" w:name="_GoBack"/>
+      <w:bookmarkEnd w:id="23"/>
+      <w:r>
+        <w:t xml:space="preserve">ss flexible, then it becomes entirely plausible that </w:t>
       </w:r>
       <w:r>
         <w:t xml:space="preserve">each </w:t>
@@ -2225,15 +2107,7 @@
         <w:t>I hope to show in this</w:t>
       </w:r>
       <w:r>
-        <w:t xml:space="preserve"> dissertation is that the degree of association between a </w:t>
-      </w:r>
-      <w:proofErr w:type="gramStart"/>
-      <w:r>
-        <w:t>particular lexical</w:t>
-      </w:r>
-      <w:proofErr w:type="gramEnd"/>
-      <w:r>
-        <w:t xml:space="preserve"> item and a lexical category is a dimension of variability, and a matter of degree. Some lexemes are strongly specified for lexical category, while others are underspecified and receive some of their semantic interpretation from local context. Categoriality can be grammaticized at various levels of the grammar. Likewise, certain aspects of the semantic profile of a lexeme are highlighted more strongly in particular contexts. At the same time, context isn’t everything. Speakers clearly have a vast store of item-specific lexical knowledge, and are aware of the range of constructions that an item can occur in.</w:t>
+        <w:t xml:space="preserve"> dissertation is that the degree of association between a particular lexical item and a lexical category is a dimension of variability, and a matter of degree. Some lexemes are strongly specified for lexical category, while others are underspecified and receive some of their semantic interpretation from local context. Categoriality can be grammaticized at various levels of the grammar. Likewise, certain aspects of the semantic profile of a lexeme are highlighted more strongly in particular contexts. At the same time, context isn’t everything. Speakers clearly have a vast store of item-specific lexical knowledge, and are aware of the range of constructions that an item can occur in.</w:t>
       </w:r>
       <w:r>
         <w:t xml:space="preserve"> Understanding lexical categorization, then, requires an understanding of each of the dimensions of variability regarding exactly where categorization lives in the grammar.</w:t>
@@ -2250,15 +2124,7 @@
     </w:p>
     <w:p>
       <w:r>
-        <w:t xml:space="preserve">This section briefly summarizes the relevant literature on the interaction of discourse and lexical categories, and </w:t>
-      </w:r>
-      <w:proofErr w:type="gramStart"/>
-      <w:r>
-        <w:t>in particular lexical</w:t>
-      </w:r>
-      <w:proofErr w:type="gramEnd"/>
-      <w:r>
-        <w:t xml:space="preserve"> flexibility.</w:t>
+        <w:t>This section briefly summarizes the relevant literature on the interaction of discourse and lexical categories, and in particular lexical flexibility.</w:t>
       </w:r>
     </w:p>
     <w:p>
@@ -2392,21 +2258,7 @@
         <w:rPr>
           <w:rFonts w:cs="Gentium Plus"/>
         </w:rPr>
-        <w:t xml:space="preserve">They demonstrate that a lexeme tends to show </w:t>
-      </w:r>
-      <w:proofErr w:type="gramStart"/>
-      <w:r>
-        <w:rPr>
-          <w:rFonts w:cs="Gentium Plus"/>
-        </w:rPr>
-        <w:t>a greater degree of</w:t>
-      </w:r>
-      <w:proofErr w:type="gramEnd"/>
-      <w:r>
-        <w:rPr>
-          <w:rFonts w:cs="Gentium Plus"/>
-        </w:rPr>
-        <w:t xml:space="preserve"> nominal coding and behavior when it is used to introduce new referents into the discourse, but more verbal coding and behavior when being used to assert the occurrence of an event. In a later article Thompson </w:t>
+        <w:t xml:space="preserve">They demonstrate that a lexeme tends to show a greater degree of nominal coding and behavior when it is used to introduce new referents into the discourse, but more verbal coding and behavior when being used to assert the occurrence of an event. In a later article Thompson </w:t>
       </w:r>
       <w:r>
         <w:rPr>
@@ -2515,46 +2367,20 @@
         <w:t>lacking categoriality</w:t>
       </w:r>
       <w:r>
-        <w:t xml:space="preserve"> completely unless nounhood or </w:t>
-      </w:r>
-      <w:proofErr w:type="spellStart"/>
-      <w:r>
-        <w:t>verbhood</w:t>
-      </w:r>
-      <w:proofErr w:type="spellEnd"/>
-      <w:r>
-        <w:t xml:space="preserve"> is forced on them by their discourse functions. To the extent that forms can be said to have an a-priori </w:t>
+        <w:t xml:space="preserve"> completely unless nounhood or verbhood is forced on them by their discourse functions. To the extent that forms can be said to have an a-priori </w:t>
       </w:r>
       <w:r>
         <w:lastRenderedPageBreak/>
         <w:t xml:space="preserve">existence outside of discourse, they are characterizable as </w:t>
       </w:r>
-      <w:proofErr w:type="spellStart"/>
       <w:r>
         <w:rPr>
           <w:smallCaps/>
         </w:rPr>
         <w:t>acategorial</w:t>
       </w:r>
-      <w:proofErr w:type="spellEnd"/>
-      <w:r>
-        <w:t xml:space="preserve">; i.e., their categorical classification is irrelevant. Categoriality—the realization of a form as either a N or a V—is imposed on the form by discourse. Yet we have also seen that the noun/verb distinction is apparently universal: there seem to be no languages in which all stems are indifferently capable of receiving all morphology appropriate for both N’s and V’s. This suggests that the continua which in principle begin with </w:t>
-      </w:r>
-      <w:proofErr w:type="spellStart"/>
-      <w:r>
-        <w:t>acategoriality</w:t>
-      </w:r>
-      <w:proofErr w:type="spellEnd"/>
-      <w:r>
-        <w:t xml:space="preserve">, and which end with fully implemented nounhood or fully implemented </w:t>
-      </w:r>
-      <w:proofErr w:type="spellStart"/>
-      <w:r>
-        <w:t>verbhood</w:t>
-      </w:r>
-      <w:proofErr w:type="spellEnd"/>
-      <w:r>
-        <w:t>, are already partly traversed for most forms. In other words, most forms begin with a propensity or predisposition to become N’s or V’s; and often this momentum can be reversed by only special morphology. It nonetheless remains true that this predisposition is only a latent one, which will not be manifested unless there is pressure from the discourse for this to occur.</w:t>
+      <w:r>
+        <w:t>; i.e., their categorical classification is irrelevant. Categoriality—the realization of a form as either a N or a V—is imposed on the form by discourse. Yet we have also seen that the noun/verb distinction is apparently universal: there seem to be no languages in which all stems are indifferently capable of receiving all morphology appropriate for both N’s and V’s. This suggests that the continua which in principle begin with acategoriality, and which end with fully implemented nounhood or fully implemented verbhood, are already partly traversed for most forms. In other words, most forms begin with a propensity or predisposition to become N’s or V’s; and often this momentum can be reversed by only special morphology. It nonetheless remains true that this predisposition is only a latent one, which will not be manifested unless there is pressure from the discourse for this to occur.</w:t>
       </w:r>
     </w:p>
     <w:p>
@@ -2587,26 +2413,13 @@
       <w:pPr>
         <w:pStyle w:val="Flush"/>
       </w:pPr>
-      <w:proofErr w:type="gramStart"/>
-      <w:r>
-        <w:t>In essence, Hopper &amp; Thompson</w:t>
-      </w:r>
-      <w:proofErr w:type="gramEnd"/>
-      <w:r>
-        <w:t xml:space="preserve"> acknowledge that lexemes are to a certain extent prespecified for category, and that this extent varies from lexeme to lexeme. However, to the extent that lexemes show flexibility between different traditional categories, the choice of category for a lexeme is determined primarily by its discourse function and information status. This is one of the primary claims that this dissertation aims to support.</w:t>
-      </w:r>
-    </w:p>
-    <w:p>
-      <w:r>
-        <w:t xml:space="preserve">A similar point is made by </w:t>
-      </w:r>
-      <w:proofErr w:type="spellStart"/>
-      <w:r>
-        <w:t>Nakayma</w:t>
-      </w:r>
-      <w:proofErr w:type="spellEnd"/>
-      <w:r>
-        <w:t xml:space="preserve"> </w:t>
+      <w:r>
+        <w:t>In essence, Hopper &amp; Thompson acknowledge that lexemes are to a certain extent prespecified for category, and that this extent varies from lexeme to lexeme. However, to the extent that lexemes show flexibility between different traditional categories, the choice of category for a lexeme is determined primarily by its discourse function and information status. This is one of the primary claims that this dissertation aims to support.</w:t>
+      </w:r>
+    </w:p>
+    <w:p>
+      <w:r>
+        <w:t xml:space="preserve">A similar point is made by Nakayma </w:t>
       </w:r>
       <w:r>
         <w:fldChar w:fldCharType="begin" w:fldLock="1"/>
@@ -2627,12 +2440,7 @@
         <w:fldChar w:fldCharType="end"/>
       </w:r>
       <w:r>
-        <w:t xml:space="preserve"> for Nuuchahnulth (Nootka), which features</w:t>
-      </w:r>
-      <w:bookmarkStart w:id="10" w:name="_GoBack"/>
-      <w:bookmarkEnd w:id="10"/>
-      <w:r>
-        <w:t xml:space="preserve"> prominently i</w:t>
+        <w:t xml:space="preserve"> for Nuuchahnulth (Nootka), which features prominently i</w:t>
       </w:r>
       <w:r>
         <w:t>n debates on lexical flexibility</w:t>
@@ -2659,15 +2467,7 @@
         <w:t>to apply a discourse-oriented approach like those summarized above to a small but diverse sample of languages, with the expectation of providing empirical evidence of the following claims: a) that languages vary dramatically in the degree to which categorical distinctions have become grammaticized; and that b) in languages where categorical distinctions are not strongly grammaticized, choice of category is in large part determined by discourse function and information status</w:t>
       </w:r>
       <w:r>
-        <w:t xml:space="preserve"> rather than lexical </w:t>
-      </w:r>
-      <w:proofErr w:type="spellStart"/>
-      <w:r>
-        <w:t>prespecification</w:t>
-      </w:r>
-      <w:proofErr w:type="spellEnd"/>
-      <w:r>
-        <w:t>.</w:t>
+        <w:t xml:space="preserve"> rather than lexical prespecification.</w:t>
       </w:r>
     </w:p>
     <w:p>
@@ -2750,13 +2550,8 @@
       <w:r>
         <w:t xml:space="preserve"> and/or </w:t>
       </w:r>
-      <w:proofErr w:type="spellStart"/>
-      <w:r>
-        <w:t>Yup’ik</w:t>
-      </w:r>
-      <w:proofErr w:type="spellEnd"/>
-      <w:r>
-        <w:t xml:space="preserve">, </w:t>
+      <w:r>
+        <w:t xml:space="preserve">Yup’ik, </w:t>
       </w:r>
       <w:r>
         <w:t>Nuuchahnulth, Riau Indonesian, Swahili</w:t>
@@ -2809,15 +2604,7 @@
         <w:t>s</w:t>
       </w:r>
       <w:r>
-        <w:t xml:space="preserve"> of the corpora and lexicons. For example, it is likely that the number of distinct lexical categories that a lexeme may be used in is directly proportional to the size of the corpus, since the linguist is likely to continue discovering additional uses of a lexeme the larger the corpus becomes. </w:t>
-      </w:r>
-      <w:proofErr w:type="gramStart"/>
-      <w:r>
-        <w:t>Thus</w:t>
-      </w:r>
-      <w:proofErr w:type="gramEnd"/>
-      <w:r>
-        <w:t xml:space="preserve"> the reported number of lexical categories that a lexeme occurs in will be normalized to the size of the corpus, as well as perhaps other factors.</w:t>
+        <w:t xml:space="preserve"> of the corpora and lexicons. For example, it is likely that the number of distinct lexical categories that a lexeme may be used in is directly proportional to the size of the corpus, since the linguist is likely to continue discovering additional uses of a lexeme the larger the corpus becomes. Thus the reported number of lexical categories that a lexeme occurs in will be normalized to the size of the corpus, as well as perhaps other factors.</w:t>
       </w:r>
       <w:r>
         <w:t xml:space="preserve"> I expect that, when summarized, the quantitative data on lexical flexibility will </w:t>
@@ -2846,15 +2633,7 @@
         <w:t xml:space="preserve"> </w:t>
       </w:r>
       <w:r>
-        <w:t xml:space="preserve">be structured as a typological survey and synthesis of existing grammatical descriptions as they relate to lexical flexibility and discourse. The language sample for these sections will be significantly larger, pulling from </w:t>
-      </w:r>
-      <w:proofErr w:type="gramStart"/>
-      <w:r>
-        <w:t>a large number of</w:t>
-      </w:r>
-      <w:proofErr w:type="gramEnd"/>
-      <w:r>
-        <w:t xml:space="preserve"> published grammars. This larger sample will take into account crosslin</w:t>
+        <w:t>be structured as a typological survey and synthesis of existing grammatical descriptions as they relate to lexical flexibility and discourse. The language sample for these sections will be significantly larger, pulling from a large number of published grammars. This larger sample will take into account crosslin</w:t>
       </w:r>
       <w:r>
         <w:t>guistic sampling considerations</w:t>
@@ -2929,15 +2708,7 @@
     </w:p>
     <w:p>
       <w:r>
-        <w:t xml:space="preserve">This chapter surveys the prior literature on lexical flexibility, with a </w:t>
-      </w:r>
-      <w:proofErr w:type="gramStart"/>
-      <w:r>
-        <w:t>particular focus</w:t>
-      </w:r>
-      <w:proofErr w:type="gramEnd"/>
-      <w:r>
-        <w:t xml:space="preserve"> on its known functional motivations, especially discourse functions. Given that the literature on word classes and lexical flexibility is quite vast, this chapter does not aim to be an exhaustive survey of studies relating to parts of speech. Instead, it will focus primarily on typological surveys, and studies that explicitly treat the problem of lexical flexibility, or the high-level theoretical and methodological concerns relating to word classes. This chapter will make clear the need for studies, like this proposed dissertation, which explicate the functional motivations of lexical flexibility.</w:t>
+        <w:t>This chapter surveys the prior literature on lexical flexibility, with a particular focus on its known functional motivations, especially discourse functions. Given that the literature on word classes and lexical flexibility is quite vast, this chapter does not aim to be an exhaustive survey of studies relating to parts of speech. Instead, it will focus primarily on typological surveys, and studies that explicitly treat the problem of lexical flexibility, or the high-level theoretical and methodological concerns relating to word classes. This chapter will make clear the need for studies, like this proposed dissertation, which explicate the functional motivations of lexical flexibility.</w:t>
       </w:r>
     </w:p>
     <w:p>
@@ -3178,15 +2949,7 @@
     </w:p>
     <w:p>
       <w:r>
-        <w:t xml:space="preserve">This chapter applies several of the criteria from Ch. 3 to a small sample of languages, with the hypothesis that languages will vary widely in their degree of lexical flexibility both overall and along each of the individual criteria. If this hypothesis is correct, it provides strong empirical evidence that languages differ drastically in the strength of the distinctions between lexical categories. This chapter looks particularly at how languages vary </w:t>
-      </w:r>
-      <w:proofErr w:type="gramStart"/>
-      <w:r>
-        <w:t>in regard to</w:t>
-      </w:r>
-      <w:proofErr w:type="gramEnd"/>
-      <w:r>
-        <w:t xml:space="preserve"> those criteria relating to indistinguishability of categories in a language, including: structural coding, inflection, distributional potential, feature values, lexical semantics, and semantic shift.</w:t>
+        <w:t>This chapter applies several of the criteria from Ch. 3 to a small sample of languages, with the hypothesis that languages will vary widely in their degree of lexical flexibility both overall and along each of the individual criteria. If this hypothesis is correct, it provides strong empirical evidence that languages differ drastically in the strength of the distinctions between lexical categories. This chapter looks particularly at how languages vary in regard to those criteria relating to indistinguishability of categories in a language, including: structural coding, inflection, distributional potential, feature values, lexical semantics, and semantic shift.</w:t>
       </w:r>
     </w:p>
     <w:p>
@@ -3222,15 +2985,7 @@
     </w:p>
     <w:p>
       <w:r>
-        <w:t xml:space="preserve">This chapter examines the factors that contribute </w:t>
-      </w:r>
-      <w:proofErr w:type="gramStart"/>
-      <w:r>
-        <w:t>to choice</w:t>
-      </w:r>
-      <w:proofErr w:type="gramEnd"/>
-      <w:r>
-        <w:t xml:space="preserve"> of lexical category for flexible roots, stems, or words. If a given </w:t>
+        <w:t xml:space="preserve">This chapter examines the factors that contribute to choice of lexical category for flexible roots, stems, or words. If a given </w:t>
       </w:r>
       <w:r>
         <w:t>lexical item</w:t>
@@ -3286,16 +3041,11 @@
     </w:p>
     <w:p>
       <w:r>
-        <w:t xml:space="preserve">This chapter utilizes data on lexical flexibility from </w:t>
-      </w:r>
-      <w:proofErr w:type="spellStart"/>
-      <w:r>
-        <w:t>Ch</w:t>
+        <w:t>This chapter utilizes data on lexical flexibility from Ch</w:t>
       </w:r>
       <w:r>
         <w:t>s</w:t>
       </w:r>
-      <w:proofErr w:type="spellEnd"/>
       <w:r>
         <w:t>. 4</w:t>
       </w:r>
@@ -6065,6 +5815,7 @@
           <w:rFonts w:cs="Gentium Plus"/>
           <w:noProof/>
           <w:szCs w:val="24"/>
+          <w:lang w:val="fr-FR"/>
         </w:rPr>
       </w:pPr>
       <w:r>
@@ -6082,6 +5833,7 @@
           <w:iCs/>
           <w:noProof/>
           <w:szCs w:val="24"/>
+          <w:lang w:val="fr-FR"/>
         </w:rPr>
         <w:t>Language</w:t>
       </w:r>
@@ -6090,6 +5842,7 @@
           <w:rFonts w:cs="Gentium Plus"/>
           <w:noProof/>
           <w:szCs w:val="24"/>
+          <w:lang w:val="fr-FR"/>
         </w:rPr>
         <w:t xml:space="preserve"> 86(3). 696–699. doi:10.1353/lan.2010.0021. http://muse.jhu.edu/content/crossref/journals/language/v086/86.3.haspelmath01.html.</w:t>
       </w:r>
@@ -6750,6 +6503,7 @@
           <w:rFonts w:cs="Gentium Plus"/>
           <w:noProof/>
           <w:szCs w:val="24"/>
+          <w:lang w:val="fr-FR"/>
         </w:rPr>
       </w:pPr>
       <w:r>
@@ -6767,6 +6521,7 @@
           <w:iCs/>
           <w:noProof/>
           <w:szCs w:val="24"/>
+          <w:lang w:val="fr-FR"/>
         </w:rPr>
         <w:t>Language Sciences</w:t>
       </w:r>
@@ -6775,6 +6530,7 @@
           <w:rFonts w:cs="Gentium Plus"/>
           <w:noProof/>
           <w:szCs w:val="24"/>
+          <w:lang w:val="fr-FR"/>
         </w:rPr>
         <w:t xml:space="preserve"> 32(3). Elsevier Ltd. 349–365. doi:10.1016/j.langsci.2009.02.001. http://dx.doi.org/10.1016/j.langsci.2009.02.001.</w:t>
       </w:r>
@@ -7270,6 +7026,7 @@
           <w:rFonts w:cs="Gentium Plus"/>
           <w:noProof/>
           <w:szCs w:val="24"/>
+          <w:lang w:val="fr-FR"/>
         </w:rPr>
       </w:pPr>
       <w:r>
@@ -7296,7 +7053,16 @@
           <w:noProof/>
           <w:szCs w:val="24"/>
         </w:rPr>
-        <w:t xml:space="preserve"> 1(6). 709–726. doi:10.1111/j.1749-818X.2007.00030.x. http://doi.wiley.com/10.1111/j.1749-818X.2007.00030.x.</w:t>
+        <w:t xml:space="preserve"> 1(6). </w:t>
+      </w:r>
+      <w:r>
+        <w:rPr>
+          <w:rFonts w:cs="Gentium Plus"/>
+          <w:noProof/>
+          <w:szCs w:val="24"/>
+          <w:lang w:val="fr-FR"/>
+        </w:rPr>
+        <w:t>709–726. doi:10.1111/j.1749-818X.2007.00030.x. http://doi.wiley.com/10.1111/j.1749-818X.2007.00030.x.</w:t>
       </w:r>
     </w:p>
     <w:p>
@@ -7921,7 +7687,7 @@
           <w:fldChar w:fldCharType="separate"/>
         </w:r>
         <w:r>
-          <w:t>24</w:t>
+          <w:t>2</w:t>
         </w:r>
         <w:r>
           <w:fldChar w:fldCharType="end"/>
@@ -8016,15 +7782,7 @@
         <w:footnoteRef/>
       </w:r>
       <w:r>
-        <w:t xml:space="preserve"> See also </w:t>
-      </w:r>
-      <w:proofErr w:type="spellStart"/>
-      <w:r>
-        <w:t>DeLancey</w:t>
-      </w:r>
-      <w:proofErr w:type="spellEnd"/>
-      <w:r>
-        <w:t xml:space="preserve"> </w:t>
+        <w:t xml:space="preserve"> See also DeLancey </w:t>
       </w:r>
       <w:r>
         <w:fldChar w:fldCharType="begin" w:fldLock="1"/>
@@ -10349,7 +10107,7 @@
 </file>
 
 <file path=customXml/itemProps1.xml><?xml version="1.0" encoding="utf-8"?>
-<ds:datastoreItem xmlns:ds="http://schemas.openxmlformats.org/officeDocument/2006/customXml" ds:itemID="{FCCBA305-45B3-4B1B-AAE7-4A4B2A1329A8}">
+<ds:datastoreItem xmlns:ds="http://schemas.openxmlformats.org/officeDocument/2006/customXml" ds:itemID="{9A981980-D82B-46BE-B5BF-B2CE5918C336}">
   <ds:schemaRefs>
     <ds:schemaRef ds:uri="http://schemas.openxmlformats.org/officeDocument/2006/bibliography"/>
   </ds:schemaRefs>

</xml_diff>